<commit_message>
Memoria terminada -> Practica terminada
</commit_message>
<xml_diff>
--- a/Memoria.docx
+++ b/Memoria.docx
@@ -291,7 +291,298 @@
             <mc:AlternateContent>
               <mc:Choice Requires="wps">
                 <w:drawing>
-                  <wp:anchor distT="0" distB="0" distL="114300" distR="114300" simplePos="0" relativeHeight="251659264" behindDoc="0" locked="0" layoutInCell="1" allowOverlap="1" wp14:anchorId="3F9C8FEB" wp14:editId="01DA2975">
+                  <wp:anchor distT="0" distB="0" distL="114300" distR="114300" simplePos="0" relativeHeight="251664384" behindDoc="0" locked="0" layoutInCell="1" allowOverlap="1" wp14:anchorId="6E94C1B8" wp14:editId="4975370B">
+                    <wp:simplePos x="0" y="0"/>
+                    <wp:positionH relativeFrom="margin">
+                      <wp:posOffset>-856615</wp:posOffset>
+                    </wp:positionH>
+                    <wp:positionV relativeFrom="margin">
+                      <wp:posOffset>7543165</wp:posOffset>
+                    </wp:positionV>
+                    <wp:extent cx="7315200" cy="1343025"/>
+                    <wp:effectExtent l="0" t="0" r="0" b="9525"/>
+                    <wp:wrapSquare wrapText="bothSides"/>
+                    <wp:docPr id="152" name="Cuadro de texto 152"/>
+                    <wp:cNvGraphicFramePr/>
+                    <a:graphic xmlns:a="http://schemas.openxmlformats.org/drawingml/2006/main">
+                      <a:graphicData uri="http://schemas.microsoft.com/office/word/2010/wordprocessingShape">
+                        <wps:wsp>
+                          <wps:cNvSpPr txBox="1"/>
+                          <wps:spPr>
+                            <a:xfrm>
+                              <a:off x="0" y="0"/>
+                              <a:ext cx="7315200" cy="1343025"/>
+                            </a:xfrm>
+                            <a:prstGeom prst="rect">
+                              <a:avLst/>
+                            </a:prstGeom>
+                            <a:noFill/>
+                            <a:ln w="6350">
+                              <a:noFill/>
+                            </a:ln>
+                            <a:effectLst/>
+                          </wps:spPr>
+                          <wps:style>
+                            <a:lnRef idx="0">
+                              <a:schemeClr val="accent1"/>
+                            </a:lnRef>
+                            <a:fillRef idx="0">
+                              <a:schemeClr val="accent1"/>
+                            </a:fillRef>
+                            <a:effectRef idx="0">
+                              <a:schemeClr val="accent1"/>
+                            </a:effectRef>
+                            <a:fontRef idx="minor">
+                              <a:schemeClr val="dk1"/>
+                            </a:fontRef>
+                          </wps:style>
+                          <wps:txbx>
+                            <w:txbxContent>
+                              <w:p>
+                                <w:pPr>
+                                  <w:pStyle w:val="Sinespaciado"/>
+                                  <w:jc w:val="right"/>
+                                  <w:rPr>
+                                    <w:color w:val="000000" w:themeColor="text1"/>
+                                    <w:sz w:val="36"/>
+                                    <w:szCs w:val="28"/>
+                                  </w:rPr>
+                                </w:pPr>
+                                <w:r>
+                                  <w:rPr>
+                                    <w:color w:val="000000" w:themeColor="text1"/>
+                                    <w:sz w:val="36"/>
+                                    <w:szCs w:val="28"/>
+                                  </w:rPr>
+                                  <w:t>Autores, alumnos del grupo 81:</w:t>
+                                </w:r>
+                              </w:p>
+                              <w:p>
+                                <w:pPr>
+                                  <w:pStyle w:val="Sinespaciado"/>
+                                  <w:jc w:val="right"/>
+                                  <w:rPr>
+                                    <w:color w:val="000000" w:themeColor="text1"/>
+                                    <w:sz w:val="36"/>
+                                    <w:szCs w:val="28"/>
+                                  </w:rPr>
+                                </w:pPr>
+                                <w:r>
+                                  <w:rPr>
+                                    <w:color w:val="000000" w:themeColor="text1"/>
+                                    <w:sz w:val="36"/>
+                                    <w:szCs w:val="28"/>
+                                  </w:rPr>
+                                  <w:t>Alberto Gómez Aparicio, 100363805</w:t>
+                                </w:r>
+                              </w:p>
+                              <w:p>
+                                <w:pPr>
+                                  <w:pStyle w:val="Sinespaciado"/>
+                                  <w:jc w:val="right"/>
+                                  <w:rPr>
+                                    <w:color w:val="000000" w:themeColor="text1"/>
+                                    <w:sz w:val="36"/>
+                                    <w:szCs w:val="28"/>
+                                  </w:rPr>
+                                </w:pPr>
+                                <w:r>
+                                  <w:rPr>
+                                    <w:color w:val="000000" w:themeColor="text1"/>
+                                    <w:sz w:val="36"/>
+                                    <w:szCs w:val="28"/>
+                                  </w:rPr>
+                                  <w:t>Carlos García Cañibano,</w:t>
+                                </w:r>
+                                <w:r>
+                                  <w:rPr>
+                                    <w:color w:val="000000" w:themeColor="text1"/>
+                                    <w:sz w:val="36"/>
+                                    <w:szCs w:val="28"/>
+                                  </w:rPr>
+                                  <w:t xml:space="preserve"> </w:t>
+                                </w:r>
+                                <w:r>
+                                  <w:rPr>
+                                    <w:color w:val="000000" w:themeColor="text1"/>
+                                    <w:sz w:val="36"/>
+                                    <w:szCs w:val="28"/>
+                                  </w:rPr>
+                                  <w:t>100363813</w:t>
+                                </w:r>
+                              </w:p>
+                              <w:p>
+                                <w:pPr>
+                                  <w:pStyle w:val="Sinespaciado"/>
+                                  <w:jc w:val="right"/>
+                                  <w:rPr>
+                                    <w:color w:val="000000" w:themeColor="text1"/>
+                                    <w:sz w:val="36"/>
+                                    <w:szCs w:val="28"/>
+                                  </w:rPr>
+                                </w:pPr>
+                                <w:r>
+                                  <w:rPr>
+                                    <w:color w:val="000000" w:themeColor="text1"/>
+                                    <w:sz w:val="36"/>
+                                    <w:szCs w:val="28"/>
+                                  </w:rPr>
+                                  <w:t xml:space="preserve">Juan José Garzón Luján, </w:t>
+                                </w:r>
+                                <w:r>
+                                  <w:rPr>
+                                    <w:color w:val="000000" w:themeColor="text1"/>
+                                    <w:sz w:val="36"/>
+                                    <w:szCs w:val="28"/>
+                                  </w:rPr>
+                                  <w:t>100363861</w:t>
+                                </w:r>
+                              </w:p>
+                            </w:txbxContent>
+                          </wps:txbx>
+                          <wps:bodyPr rot="0" spcFirstLastPara="0" vertOverflow="overflow" horzOverflow="overflow" vert="horz" wrap="square" lIns="1600200" tIns="0" rIns="685800" bIns="0" numCol="1" spcCol="0" rtlCol="0" fromWordArt="0" anchor="b" anchorCtr="0" forceAA="0" compatLnSpc="1">
+                            <a:prstTxWarp prst="textNoShape">
+                              <a:avLst/>
+                            </a:prstTxWarp>
+                            <a:noAutofit/>
+                          </wps:bodyPr>
+                        </wps:wsp>
+                      </a:graphicData>
+                    </a:graphic>
+                    <wp14:sizeRelH relativeFrom="page">
+                      <wp14:pctWidth>94100</wp14:pctWidth>
+                    </wp14:sizeRelH>
+                    <wp14:sizeRelV relativeFrom="page">
+                      <wp14:pctHeight>0</wp14:pctHeight>
+                    </wp14:sizeRelV>
+                  </wp:anchor>
+                </w:drawing>
+              </mc:Choice>
+              <mc:Fallback>
+                <w:pict>
+                  <v:shapetype w14:anchorId="6E94C1B8" id="_x0000_t202" coordsize="21600,21600" o:spt="202" path="m,l,21600r21600,l21600,xe">
+                    <v:stroke joinstyle="miter"/>
+                    <v:path gradientshapeok="t" o:connecttype="rect"/>
+                  </v:shapetype>
+                  <v:shape id="Cuadro de texto 152" o:spid="_x0000_s1026" type="#_x0000_t202" style="position:absolute;margin-left:-67.45pt;margin-top:593.95pt;width:8in;height:105.75pt;z-index:251664384;visibility:visible;mso-wrap-style:square;mso-width-percent:941;mso-height-percent:0;mso-wrap-distance-left:9pt;mso-wrap-distance-top:0;mso-wrap-distance-right:9pt;mso-wrap-distance-bottom:0;mso-position-horizontal:absolute;mso-position-horizontal-relative:margin;mso-position-vertical:absolute;mso-position-vertical-relative:margin;mso-width-percent:941;mso-height-percent:0;mso-width-relative:page;mso-height-relative:page;v-text-anchor:bottom" o:gfxdata="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" filled="f" stroked="f" strokeweight=".5pt">
+                    <v:textbox inset="126pt,0,54pt,0">
+                      <w:txbxContent>
+                        <w:p>
+                          <w:pPr>
+                            <w:pStyle w:val="Sinespaciado"/>
+                            <w:jc w:val="right"/>
+                            <w:rPr>
+                              <w:color w:val="000000" w:themeColor="text1"/>
+                              <w:sz w:val="36"/>
+                              <w:szCs w:val="28"/>
+                            </w:rPr>
+                          </w:pPr>
+                          <w:r>
+                            <w:rPr>
+                              <w:color w:val="000000" w:themeColor="text1"/>
+                              <w:sz w:val="36"/>
+                              <w:szCs w:val="28"/>
+                            </w:rPr>
+                            <w:t>Autores, alumnos del grupo 81:</w:t>
+                          </w:r>
+                        </w:p>
+                        <w:p>
+                          <w:pPr>
+                            <w:pStyle w:val="Sinespaciado"/>
+                            <w:jc w:val="right"/>
+                            <w:rPr>
+                              <w:color w:val="000000" w:themeColor="text1"/>
+                              <w:sz w:val="36"/>
+                              <w:szCs w:val="28"/>
+                            </w:rPr>
+                          </w:pPr>
+                          <w:r>
+                            <w:rPr>
+                              <w:color w:val="000000" w:themeColor="text1"/>
+                              <w:sz w:val="36"/>
+                              <w:szCs w:val="28"/>
+                            </w:rPr>
+                            <w:t>Alberto Gómez Aparicio, 100363805</w:t>
+                          </w:r>
+                        </w:p>
+                        <w:p>
+                          <w:pPr>
+                            <w:pStyle w:val="Sinespaciado"/>
+                            <w:jc w:val="right"/>
+                            <w:rPr>
+                              <w:color w:val="000000" w:themeColor="text1"/>
+                              <w:sz w:val="36"/>
+                              <w:szCs w:val="28"/>
+                            </w:rPr>
+                          </w:pPr>
+                          <w:r>
+                            <w:rPr>
+                              <w:color w:val="000000" w:themeColor="text1"/>
+                              <w:sz w:val="36"/>
+                              <w:szCs w:val="28"/>
+                            </w:rPr>
+                            <w:t>Carlos García Cañibano,</w:t>
+                          </w:r>
+                          <w:r>
+                            <w:rPr>
+                              <w:color w:val="000000" w:themeColor="text1"/>
+                              <w:sz w:val="36"/>
+                              <w:szCs w:val="28"/>
+                            </w:rPr>
+                            <w:t xml:space="preserve"> </w:t>
+                          </w:r>
+                          <w:r>
+                            <w:rPr>
+                              <w:color w:val="000000" w:themeColor="text1"/>
+                              <w:sz w:val="36"/>
+                              <w:szCs w:val="28"/>
+                            </w:rPr>
+                            <w:t>100363813</w:t>
+                          </w:r>
+                        </w:p>
+                        <w:p>
+                          <w:pPr>
+                            <w:pStyle w:val="Sinespaciado"/>
+                            <w:jc w:val="right"/>
+                            <w:rPr>
+                              <w:color w:val="000000" w:themeColor="text1"/>
+                              <w:sz w:val="36"/>
+                              <w:szCs w:val="28"/>
+                            </w:rPr>
+                          </w:pPr>
+                          <w:r>
+                            <w:rPr>
+                              <w:color w:val="000000" w:themeColor="text1"/>
+                              <w:sz w:val="36"/>
+                              <w:szCs w:val="28"/>
+                            </w:rPr>
+                            <w:t xml:space="preserve">Juan José Garzón Luján, </w:t>
+                          </w:r>
+                          <w:r>
+                            <w:rPr>
+                              <w:color w:val="000000" w:themeColor="text1"/>
+                              <w:sz w:val="36"/>
+                              <w:szCs w:val="28"/>
+                            </w:rPr>
+                            <w:t>100363861</w:t>
+                          </w:r>
+                        </w:p>
+                      </w:txbxContent>
+                    </v:textbox>
+                    <w10:wrap type="square" anchorx="margin" anchory="margin"/>
+                  </v:shape>
+                </w:pict>
+              </mc:Fallback>
+            </mc:AlternateContent>
+          </w:r>
+          <w:r>
+            <w:rPr>
+              <w:noProof/>
+            </w:rPr>
+            <mc:AlternateContent>
+              <mc:Choice Requires="wps">
+                <w:drawing>
+                  <wp:anchor distT="0" distB="0" distL="114300" distR="114300" simplePos="0" relativeHeight="251659264" behindDoc="0" locked="0" layoutInCell="1" allowOverlap="1" wp14:anchorId="3F9C8FEB" wp14:editId="2D92E3CE">
                     <wp:simplePos x="0" y="0"/>
                     <wp:positionH relativeFrom="margin">
                       <wp:align>center</wp:align>
@@ -437,11 +728,7 @@
               </mc:Choice>
               <mc:Fallback>
                 <w:pict>
-                  <v:shapetype w14:anchorId="3F9C8FEB" id="_x0000_t202" coordsize="21600,21600" o:spt="202" path="m,l,21600r21600,l21600,xe">
-                    <v:stroke joinstyle="miter"/>
-                    <v:path gradientshapeok="t" o:connecttype="rect"/>
-                  </v:shapetype>
-                  <v:shape id="Cuadro de texto 154" o:spid="_x0000_s1026" type="#_x0000_t202" style="position:absolute;margin-left:0;margin-top:203.05pt;width:8in;height:286.5pt;z-index:251659264;visibility:visible;mso-wrap-style:square;mso-width-percent:941;mso-height-percent:363;mso-wrap-distance-left:9pt;mso-wrap-distance-top:0;mso-wrap-distance-right:9pt;mso-wrap-distance-bottom:0;mso-position-horizontal:center;mso-position-horizontal-relative:margin;mso-position-vertical:absolute;mso-position-vertical-relative:page;mso-width-percent:941;mso-height-percent:363;mso-width-relative:page;mso-height-relative:page;v-text-anchor:bottom" o:gfxdata="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" filled="f" stroked="f" strokeweight=".5pt">
+                  <v:shape w14:anchorId="3F9C8FEB" id="Cuadro de texto 154" o:spid="_x0000_s1027" type="#_x0000_t202" style="position:absolute;margin-left:0;margin-top:203.05pt;width:8in;height:286.5pt;z-index:251659264;visibility:visible;mso-wrap-style:square;mso-width-percent:941;mso-height-percent:363;mso-wrap-distance-left:9pt;mso-wrap-distance-top:0;mso-wrap-distance-right:9pt;mso-wrap-distance-bottom:0;mso-position-horizontal:center;mso-position-horizontal-relative:margin;mso-position-vertical:absolute;mso-position-vertical-relative:page;mso-width-percent:941;mso-height-percent:363;mso-width-relative:page;mso-height-relative:page;v-text-anchor:bottom" o:gfxdata="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" filled="f" stroked="f" strokeweight=".5pt">
                     <v:textbox inset="126pt,0,54pt,0">
                       <w:txbxContent>
                         <w:p>
@@ -498,6 +785,7 @@
                             <w:dataBinding w:prefixMappings="xmlns:ns0='http://purl.org/dc/elements/1.1/' xmlns:ns1='http://schemas.openxmlformats.org/package/2006/metadata/core-properties' " w:xpath="/ns1:coreProperties[1]/ns0:subject[1]" w:storeItemID="{6C3C8BC8-F283-45AE-878A-BAB7291924A1}"/>
                             <w:text/>
                           </w:sdtPr>
+                          <w:sdtEndPr/>
                           <w:sdtContent>
                             <w:p>
                               <w:pPr>
@@ -523,281 +811,6 @@
                       </w:txbxContent>
                     </v:textbox>
                     <w10:wrap type="square" anchorx="margin" anchory="page"/>
-                  </v:shape>
-                </w:pict>
-              </mc:Fallback>
-            </mc:AlternateContent>
-          </w:r>
-          <w:r>
-            <w:rPr>
-              <w:noProof/>
-            </w:rPr>
-            <mc:AlternateContent>
-              <mc:Choice Requires="wps">
-                <w:drawing>
-                  <wp:anchor distT="0" distB="0" distL="114300" distR="114300" simplePos="0" relativeHeight="251664384" behindDoc="0" locked="0" layoutInCell="1" allowOverlap="1" wp14:anchorId="6E94C1B8" wp14:editId="11281A89">
-                    <wp:simplePos x="0" y="0"/>
-                    <wp:positionH relativeFrom="margin">
-                      <wp:align>center</wp:align>
-                    </wp:positionH>
-                    <wp:positionV relativeFrom="margin">
-                      <wp:align>bottom</wp:align>
-                    </wp:positionV>
-                    <wp:extent cx="7315200" cy="914400"/>
-                    <wp:effectExtent l="0" t="0" r="0" b="6985"/>
-                    <wp:wrapSquare wrapText="bothSides"/>
-                    <wp:docPr id="152" name="Cuadro de texto 152"/>
-                    <wp:cNvGraphicFramePr/>
-                    <a:graphic xmlns:a="http://schemas.openxmlformats.org/drawingml/2006/main">
-                      <a:graphicData uri="http://schemas.microsoft.com/office/word/2010/wordprocessingShape">
-                        <wps:wsp>
-                          <wps:cNvSpPr txBox="1"/>
-                          <wps:spPr>
-                            <a:xfrm>
-                              <a:off x="0" y="0"/>
-                              <a:ext cx="7315200" cy="914400"/>
-                            </a:xfrm>
-                            <a:prstGeom prst="rect">
-                              <a:avLst/>
-                            </a:prstGeom>
-                            <a:noFill/>
-                            <a:ln w="6350">
-                              <a:noFill/>
-                            </a:ln>
-                            <a:effectLst/>
-                          </wps:spPr>
-                          <wps:style>
-                            <a:lnRef idx="0">
-                              <a:schemeClr val="accent1"/>
-                            </a:lnRef>
-                            <a:fillRef idx="0">
-                              <a:schemeClr val="accent1"/>
-                            </a:fillRef>
-                            <a:effectRef idx="0">
-                              <a:schemeClr val="accent1"/>
-                            </a:effectRef>
-                            <a:fontRef idx="minor">
-                              <a:schemeClr val="dk1"/>
-                            </a:fontRef>
-                          </wps:style>
-                          <wps:txbx>
-                            <w:txbxContent>
-                              <w:p>
-                                <w:pPr>
-                                  <w:pStyle w:val="Sinespaciado"/>
-                                  <w:jc w:val="right"/>
-                                  <w:rPr>
-                                    <w:color w:val="000000" w:themeColor="text1"/>
-                                    <w:sz w:val="36"/>
-                                    <w:szCs w:val="28"/>
-                                  </w:rPr>
-                                </w:pPr>
-                                <w:r>
-                                  <w:rPr>
-                                    <w:color w:val="000000" w:themeColor="text1"/>
-                                    <w:sz w:val="36"/>
-                                    <w:szCs w:val="28"/>
-                                  </w:rPr>
-                                  <w:t>Alberto Gómez Aparicio, 100363805</w:t>
-                                </w:r>
-                              </w:p>
-                              <w:p>
-                                <w:pPr>
-                                  <w:pStyle w:val="Sinespaciado"/>
-                                  <w:jc w:val="right"/>
-                                  <w:rPr>
-                                    <w:color w:val="000000" w:themeColor="text1"/>
-                                    <w:sz w:val="36"/>
-                                    <w:szCs w:val="28"/>
-                                  </w:rPr>
-                                </w:pPr>
-                                <w:r>
-                                  <w:rPr>
-                                    <w:color w:val="000000" w:themeColor="text1"/>
-                                    <w:sz w:val="36"/>
-                                    <w:szCs w:val="28"/>
-                                  </w:rPr>
-                                  <w:t>Carlos García Cañibano,</w:t>
-                                </w:r>
-                                <w:r>
-                                  <w:rPr>
-                                    <w:color w:val="000000" w:themeColor="text1"/>
-                                    <w:sz w:val="36"/>
-                                    <w:szCs w:val="28"/>
-                                  </w:rPr>
-                                  <w:t xml:space="preserve"> </w:t>
-                                </w:r>
-                                <w:r>
-                                  <w:rPr>
-                                    <w:color w:val="000000" w:themeColor="text1"/>
-                                    <w:sz w:val="36"/>
-                                    <w:szCs w:val="28"/>
-                                  </w:rPr>
-                                  <w:t>100363813</w:t>
-                                </w:r>
-                              </w:p>
-                              <w:p>
-                                <w:pPr>
-                                  <w:pStyle w:val="Sinespaciado"/>
-                                  <w:jc w:val="right"/>
-                                  <w:rPr>
-                                    <w:color w:val="000000" w:themeColor="text1"/>
-                                    <w:sz w:val="36"/>
-                                    <w:szCs w:val="28"/>
-                                  </w:rPr>
-                                </w:pPr>
-                                <w:r>
-                                  <w:rPr>
-                                    <w:color w:val="000000" w:themeColor="text1"/>
-                                    <w:sz w:val="36"/>
-                                    <w:szCs w:val="28"/>
-                                  </w:rPr>
-                                  <w:t xml:space="preserve">Juan José Garzón Luján, </w:t>
-                                </w:r>
-                                <w:r>
-                                  <w:rPr>
-                                    <w:color w:val="000000" w:themeColor="text1"/>
-                                    <w:sz w:val="36"/>
-                                    <w:szCs w:val="28"/>
-                                  </w:rPr>
-                                  <w:t>100363861</w:t>
-                                </w:r>
-                              </w:p>
-                            </w:txbxContent>
-                          </wps:txbx>
-                          <wps:bodyPr rot="0" spcFirstLastPara="0" vertOverflow="overflow" horzOverflow="overflow" vert="horz" wrap="square" lIns="1600200" tIns="0" rIns="685800" bIns="0" numCol="1" spcCol="0" rtlCol="0" fromWordArt="0" anchor="b" anchorCtr="0" forceAA="0" compatLnSpc="1">
-                            <a:prstTxWarp prst="textNoShape">
-                              <a:avLst/>
-                            </a:prstTxWarp>
-                            <a:noAutofit/>
-                          </wps:bodyPr>
-                        </wps:wsp>
-                      </a:graphicData>
-                    </a:graphic>
-                    <wp14:sizeRelH relativeFrom="page">
-                      <wp14:pctWidth>94100</wp14:pctWidth>
-                    </wp14:sizeRelH>
-                    <wp14:sizeRelV relativeFrom="page">
-                      <wp14:pctHeight>9200</wp14:pctHeight>
-                    </wp14:sizeRelV>
-                  </wp:anchor>
-                </w:drawing>
-              </mc:Choice>
-              <mc:Fallback>
-                <w:pict>
-                  <v:shape w14:anchorId="6E94C1B8" id="Cuadro de texto 152" o:spid="_x0000_s1027" type="#_x0000_t202" style="position:absolute;margin-left:0;margin-top:0;width:8in;height:1in;z-index:251664384;visibility:visible;mso-wrap-style:square;mso-width-percent:941;mso-height-percent:92;mso-wrap-distance-left:9pt;mso-wrap-distance-top:0;mso-wrap-distance-right:9pt;mso-wrap-distance-bottom:0;mso-position-horizontal:center;mso-position-horizontal-relative:margin;mso-position-vertical:bottom;mso-position-vertical-relative:margin;mso-width-percent:941;mso-height-percent:92;mso-width-relative:page;mso-height-relative:page;v-text-anchor:bottom" o:gfxdata="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" filled="f" stroked="f" strokeweight=".5pt">
-                    <v:textbox inset="126pt,0,54pt,0">
-                      <w:txbxContent>
-                        <w:p>
-                          <w:pPr>
-                            <w:pStyle w:val="Sinespaciado"/>
-                            <w:jc w:val="right"/>
-                            <w:rPr>
-                              <w:color w:val="000000" w:themeColor="text1"/>
-                              <w:sz w:val="36"/>
-                              <w:szCs w:val="28"/>
-                            </w:rPr>
-                          </w:pPr>
-                          <w:r>
-                            <w:rPr>
-                              <w:color w:val="000000" w:themeColor="text1"/>
-                              <w:sz w:val="36"/>
-                              <w:szCs w:val="28"/>
-                            </w:rPr>
-                            <w:t>Alberto Gómez Aparicio, 100363805</w:t>
-                          </w:r>
-                        </w:p>
-                        <w:p>
-                          <w:pPr>
-                            <w:pStyle w:val="Sinespaciado"/>
-                            <w:jc w:val="right"/>
-                            <w:rPr>
-                              <w:color w:val="000000" w:themeColor="text1"/>
-                              <w:sz w:val="36"/>
-                              <w:szCs w:val="28"/>
-                            </w:rPr>
-                          </w:pPr>
-                          <w:r>
-                            <w:rPr>
-                              <w:color w:val="000000" w:themeColor="text1"/>
-                              <w:sz w:val="36"/>
-                              <w:szCs w:val="28"/>
-                            </w:rPr>
-                            <w:t xml:space="preserve">Carlos García </w:t>
-                          </w:r>
-                          <w:proofErr w:type="spellStart"/>
-                          <w:r>
-                            <w:rPr>
-                              <w:color w:val="000000" w:themeColor="text1"/>
-                              <w:sz w:val="36"/>
-                              <w:szCs w:val="28"/>
-                            </w:rPr>
-                            <w:t>Cañibano</w:t>
-                          </w:r>
-                          <w:proofErr w:type="spellEnd"/>
-                          <w:r>
-                            <w:rPr>
-                              <w:color w:val="000000" w:themeColor="text1"/>
-                              <w:sz w:val="36"/>
-                              <w:szCs w:val="28"/>
-                            </w:rPr>
-                            <w:t>,</w:t>
-                          </w:r>
-                          <w:r>
-                            <w:rPr>
-                              <w:color w:val="000000" w:themeColor="text1"/>
-                              <w:sz w:val="36"/>
-                              <w:szCs w:val="28"/>
-                            </w:rPr>
-                            <w:t xml:space="preserve"> </w:t>
-                          </w:r>
-                          <w:r>
-                            <w:rPr>
-                              <w:color w:val="000000" w:themeColor="text1"/>
-                              <w:sz w:val="36"/>
-                              <w:szCs w:val="28"/>
-                            </w:rPr>
-                            <w:t>100363813</w:t>
-                          </w:r>
-                        </w:p>
-                        <w:p>
-                          <w:pPr>
-                            <w:pStyle w:val="Sinespaciado"/>
-                            <w:jc w:val="right"/>
-                            <w:rPr>
-                              <w:color w:val="000000" w:themeColor="text1"/>
-                              <w:sz w:val="36"/>
-                              <w:szCs w:val="28"/>
-                            </w:rPr>
-                          </w:pPr>
-                          <w:r>
-                            <w:rPr>
-                              <w:color w:val="000000" w:themeColor="text1"/>
-                              <w:sz w:val="36"/>
-                              <w:szCs w:val="28"/>
-                            </w:rPr>
-                            <w:t>Juan José Garzón Luján</w:t>
-                          </w:r>
-                          <w:r>
-                            <w:rPr>
-                              <w:color w:val="000000" w:themeColor="text1"/>
-                              <w:sz w:val="36"/>
-                              <w:szCs w:val="28"/>
-                            </w:rPr>
-                            <w:t xml:space="preserve">, </w:t>
-                          </w:r>
-                          <w:r>
-                            <w:rPr>
-                              <w:color w:val="000000" w:themeColor="text1"/>
-                              <w:sz w:val="36"/>
-                              <w:szCs w:val="28"/>
-                            </w:rPr>
-                            <w:t>100363861</w:t>
-                          </w:r>
-                        </w:p>
-                      </w:txbxContent>
-                    </v:textbox>
-                    <w10:wrap type="square" anchorx="margin" anchory="margin"/>
                   </v:shape>
                 </w:pict>
               </mc:Fallback>
@@ -860,13 +873,130 @@
           <w:r>
             <w:fldChar w:fldCharType="separate"/>
           </w:r>
-          <w:hyperlink w:anchor="_Toc3836864" w:history="1">
+          <w:bookmarkStart w:id="0" w:name="_GoBack"/>
+          <w:bookmarkEnd w:id="0"/>
+          <w:r>
+            <w:rPr>
+              <w:rStyle w:val="Hipervnculo"/>
+              <w:noProof/>
+            </w:rPr>
+            <w:fldChar w:fldCharType="begin"/>
+          </w:r>
+          <w:r>
+            <w:rPr>
+              <w:rStyle w:val="Hipervnculo"/>
+              <w:noProof/>
+            </w:rPr>
+            <w:instrText xml:space="preserve"> </w:instrText>
+          </w:r>
+          <w:r>
+            <w:rPr>
+              <w:noProof/>
+            </w:rPr>
+            <w:instrText>HYPERLINK \l "_Toc3915129"</w:instrText>
+          </w:r>
+          <w:r>
+            <w:rPr>
+              <w:rStyle w:val="Hipervnculo"/>
+              <w:noProof/>
+            </w:rPr>
+            <w:instrText xml:space="preserve"> </w:instrText>
+          </w:r>
+          <w:r>
+            <w:rPr>
+              <w:rStyle w:val="Hipervnculo"/>
+              <w:noProof/>
+            </w:rPr>
+          </w:r>
+          <w:r>
+            <w:rPr>
+              <w:rStyle w:val="Hipervnculo"/>
+              <w:noProof/>
+            </w:rPr>
+            <w:fldChar w:fldCharType="separate"/>
+          </w:r>
+          <w:r>
+            <w:rPr>
+              <w:rStyle w:val="Hipervnculo"/>
+              <w:noProof/>
+            </w:rPr>
+            <w:t>Introducción</w:t>
+          </w:r>
+          <w:r>
+            <w:rPr>
+              <w:noProof/>
+              <w:webHidden/>
+            </w:rPr>
+            <w:tab/>
+          </w:r>
+          <w:r>
+            <w:rPr>
+              <w:noProof/>
+              <w:webHidden/>
+            </w:rPr>
+            <w:fldChar w:fldCharType="begin"/>
+          </w:r>
+          <w:r>
+            <w:rPr>
+              <w:noProof/>
+              <w:webHidden/>
+            </w:rPr>
+            <w:instrText xml:space="preserve"> PAGEREF _Toc3915129 \h </w:instrText>
+          </w:r>
+          <w:r>
+            <w:rPr>
+              <w:noProof/>
+              <w:webHidden/>
+            </w:rPr>
+          </w:r>
+          <w:r>
+            <w:rPr>
+              <w:noProof/>
+              <w:webHidden/>
+            </w:rPr>
+            <w:fldChar w:fldCharType="separate"/>
+          </w:r>
+          <w:r>
+            <w:rPr>
+              <w:noProof/>
+              <w:webHidden/>
+            </w:rPr>
+            <w:t>2</w:t>
+          </w:r>
+          <w:r>
+            <w:rPr>
+              <w:noProof/>
+              <w:webHidden/>
+            </w:rPr>
+            <w:fldChar w:fldCharType="end"/>
+          </w:r>
+          <w:r>
+            <w:rPr>
+              <w:rStyle w:val="Hipervnculo"/>
+              <w:noProof/>
+            </w:rPr>
+            <w:fldChar w:fldCharType="end"/>
+          </w:r>
+        </w:p>
+        <w:p>
+          <w:pPr>
+            <w:pStyle w:val="TDC1"/>
+            <w:tabs>
+              <w:tab w:val="right" w:leader="dot" w:pos="8494"/>
+            </w:tabs>
+            <w:rPr>
+              <w:rFonts w:eastAsiaTheme="minorEastAsia"/>
+              <w:noProof/>
+              <w:lang w:eastAsia="es-ES"/>
+            </w:rPr>
+          </w:pPr>
+          <w:hyperlink w:anchor="_Toc3915130" w:history="1">
             <w:r>
               <w:rPr>
                 <w:rStyle w:val="Hipervnculo"/>
                 <w:noProof/>
               </w:rPr>
-              <w:t>Introducción</w:t>
+              <w:t>Descripción del código</w:t>
             </w:r>
             <w:r>
               <w:rPr>
@@ -887,7 +1017,7 @@
                 <w:noProof/>
                 <w:webHidden/>
               </w:rPr>
-              <w:instrText xml:space="preserve"> PAGEREF _Toc3836864 \h </w:instrText>
+              <w:instrText xml:space="preserve"> PAGEREF _Toc3915130 \h </w:instrText>
             </w:r>
             <w:r>
               <w:rPr>
@@ -908,6 +1038,216 @@
                 <w:webHidden/>
               </w:rPr>
               <w:t>2</w:t>
+            </w:r>
+            <w:r>
+              <w:rPr>
+                <w:noProof/>
+                <w:webHidden/>
+              </w:rPr>
+              <w:fldChar w:fldCharType="end"/>
+            </w:r>
+          </w:hyperlink>
+        </w:p>
+        <w:p>
+          <w:pPr>
+            <w:pStyle w:val="TDC2"/>
+            <w:tabs>
+              <w:tab w:val="right" w:leader="dot" w:pos="8494"/>
+            </w:tabs>
+            <w:rPr>
+              <w:rFonts w:eastAsiaTheme="minorEastAsia"/>
+              <w:noProof/>
+              <w:lang w:eastAsia="es-ES"/>
+            </w:rPr>
+          </w:pPr>
+          <w:hyperlink w:anchor="_Toc3915131" w:history="1">
+            <w:r>
+              <w:rPr>
+                <w:rStyle w:val="Hipervnculo"/>
+                <w:noProof/>
+              </w:rPr>
+              <w:t>Round-Robin</w:t>
+            </w:r>
+            <w:r>
+              <w:rPr>
+                <w:noProof/>
+                <w:webHidden/>
+              </w:rPr>
+              <w:tab/>
+            </w:r>
+            <w:r>
+              <w:rPr>
+                <w:noProof/>
+                <w:webHidden/>
+              </w:rPr>
+              <w:fldChar w:fldCharType="begin"/>
+            </w:r>
+            <w:r>
+              <w:rPr>
+                <w:noProof/>
+                <w:webHidden/>
+              </w:rPr>
+              <w:instrText xml:space="preserve"> PAGEREF _Toc3915131 \h </w:instrText>
+            </w:r>
+            <w:r>
+              <w:rPr>
+                <w:noProof/>
+                <w:webHidden/>
+              </w:rPr>
+            </w:r>
+            <w:r>
+              <w:rPr>
+                <w:noProof/>
+                <w:webHidden/>
+              </w:rPr>
+              <w:fldChar w:fldCharType="separate"/>
+            </w:r>
+            <w:r>
+              <w:rPr>
+                <w:noProof/>
+                <w:webHidden/>
+              </w:rPr>
+              <w:t>2</w:t>
+            </w:r>
+            <w:r>
+              <w:rPr>
+                <w:noProof/>
+                <w:webHidden/>
+              </w:rPr>
+              <w:fldChar w:fldCharType="end"/>
+            </w:r>
+          </w:hyperlink>
+        </w:p>
+        <w:p>
+          <w:pPr>
+            <w:pStyle w:val="TDC2"/>
+            <w:tabs>
+              <w:tab w:val="right" w:leader="dot" w:pos="8494"/>
+            </w:tabs>
+            <w:rPr>
+              <w:rFonts w:eastAsiaTheme="minorEastAsia"/>
+              <w:noProof/>
+              <w:lang w:eastAsia="es-ES"/>
+            </w:rPr>
+          </w:pPr>
+          <w:hyperlink w:anchor="_Toc3915132" w:history="1">
+            <w:r>
+              <w:rPr>
+                <w:rStyle w:val="Hipervnculo"/>
+                <w:noProof/>
+              </w:rPr>
+              <w:t>Round-Robin y FIFO con prioridades</w:t>
+            </w:r>
+            <w:r>
+              <w:rPr>
+                <w:noProof/>
+                <w:webHidden/>
+              </w:rPr>
+              <w:tab/>
+            </w:r>
+            <w:r>
+              <w:rPr>
+                <w:noProof/>
+                <w:webHidden/>
+              </w:rPr>
+              <w:fldChar w:fldCharType="begin"/>
+            </w:r>
+            <w:r>
+              <w:rPr>
+                <w:noProof/>
+                <w:webHidden/>
+              </w:rPr>
+              <w:instrText xml:space="preserve"> PAGEREF _Toc3915132 \h </w:instrText>
+            </w:r>
+            <w:r>
+              <w:rPr>
+                <w:noProof/>
+                <w:webHidden/>
+              </w:rPr>
+            </w:r>
+            <w:r>
+              <w:rPr>
+                <w:noProof/>
+                <w:webHidden/>
+              </w:rPr>
+              <w:fldChar w:fldCharType="separate"/>
+            </w:r>
+            <w:r>
+              <w:rPr>
+                <w:noProof/>
+                <w:webHidden/>
+              </w:rPr>
+              <w:t>2</w:t>
+            </w:r>
+            <w:r>
+              <w:rPr>
+                <w:noProof/>
+                <w:webHidden/>
+              </w:rPr>
+              <w:fldChar w:fldCharType="end"/>
+            </w:r>
+          </w:hyperlink>
+        </w:p>
+        <w:p>
+          <w:pPr>
+            <w:pStyle w:val="TDC2"/>
+            <w:tabs>
+              <w:tab w:val="right" w:leader="dot" w:pos="8494"/>
+            </w:tabs>
+            <w:rPr>
+              <w:rFonts w:eastAsiaTheme="minorEastAsia"/>
+              <w:noProof/>
+              <w:lang w:eastAsia="es-ES"/>
+            </w:rPr>
+          </w:pPr>
+          <w:hyperlink w:anchor="_Toc3915133" w:history="1">
+            <w:r>
+              <w:rPr>
+                <w:rStyle w:val="Hipervnculo"/>
+                <w:noProof/>
+              </w:rPr>
+              <w:t>Round-Robin y FIFO con posibles cambios de contexto voluntarios</w:t>
+            </w:r>
+            <w:r>
+              <w:rPr>
+                <w:noProof/>
+                <w:webHidden/>
+              </w:rPr>
+              <w:tab/>
+            </w:r>
+            <w:r>
+              <w:rPr>
+                <w:noProof/>
+                <w:webHidden/>
+              </w:rPr>
+              <w:fldChar w:fldCharType="begin"/>
+            </w:r>
+            <w:r>
+              <w:rPr>
+                <w:noProof/>
+                <w:webHidden/>
+              </w:rPr>
+              <w:instrText xml:space="preserve"> PAGEREF _Toc3915133 \h </w:instrText>
+            </w:r>
+            <w:r>
+              <w:rPr>
+                <w:noProof/>
+                <w:webHidden/>
+              </w:rPr>
+            </w:r>
+            <w:r>
+              <w:rPr>
+                <w:noProof/>
+                <w:webHidden/>
+              </w:rPr>
+              <w:fldChar w:fldCharType="separate"/>
+            </w:r>
+            <w:r>
+              <w:rPr>
+                <w:noProof/>
+                <w:webHidden/>
+              </w:rPr>
+              <w:t>3</w:t>
             </w:r>
             <w:r>
               <w:rPr>
@@ -930,13 +1270,13 @@
               <w:lang w:eastAsia="es-ES"/>
             </w:rPr>
           </w:pPr>
-          <w:hyperlink w:anchor="_Toc3836865" w:history="1">
+          <w:hyperlink w:anchor="_Toc3915134" w:history="1">
             <w:r>
               <w:rPr>
                 <w:rStyle w:val="Hipervnculo"/>
                 <w:noProof/>
               </w:rPr>
-              <w:t>Descripción del código</w:t>
+              <w:t>Batería de pruebas</w:t>
             </w:r>
             <w:r>
               <w:rPr>
@@ -957,7 +1297,7 @@
                 <w:noProof/>
                 <w:webHidden/>
               </w:rPr>
-              <w:instrText xml:space="preserve"> PAGEREF _Toc3836865 \h </w:instrText>
+              <w:instrText xml:space="preserve"> PAGEREF _Toc3915134 \h </w:instrText>
             </w:r>
             <w:r>
               <w:rPr>
@@ -977,7 +1317,7 @@
                 <w:noProof/>
                 <w:webHidden/>
               </w:rPr>
-              <w:t>2</w:t>
+              <w:t>3</w:t>
             </w:r>
             <w:r>
               <w:rPr>
@@ -1000,13 +1340,13 @@
               <w:lang w:eastAsia="es-ES"/>
             </w:rPr>
           </w:pPr>
-          <w:hyperlink w:anchor="_Toc3836866" w:history="1">
+          <w:hyperlink w:anchor="_Toc3915135" w:history="1">
             <w:r>
               <w:rPr>
                 <w:rStyle w:val="Hipervnculo"/>
                 <w:noProof/>
               </w:rPr>
-              <w:t>Batería de pruebas</w:t>
+              <w:t>Conclusión</w:t>
             </w:r>
             <w:r>
               <w:rPr>
@@ -1027,7 +1367,7 @@
                 <w:noProof/>
                 <w:webHidden/>
               </w:rPr>
-              <w:instrText xml:space="preserve"> PAGEREF _Toc3836866 \h </w:instrText>
+              <w:instrText xml:space="preserve"> PAGEREF _Toc3915135 \h </w:instrText>
             </w:r>
             <w:r>
               <w:rPr>
@@ -1047,77 +1387,7 @@
                 <w:noProof/>
                 <w:webHidden/>
               </w:rPr>
-              <w:t>3</w:t>
-            </w:r>
-            <w:r>
-              <w:rPr>
-                <w:noProof/>
-                <w:webHidden/>
-              </w:rPr>
-              <w:fldChar w:fldCharType="end"/>
-            </w:r>
-          </w:hyperlink>
-        </w:p>
-        <w:p>
-          <w:pPr>
-            <w:pStyle w:val="TDC1"/>
-            <w:tabs>
-              <w:tab w:val="right" w:leader="dot" w:pos="8494"/>
-            </w:tabs>
-            <w:rPr>
-              <w:rFonts w:eastAsiaTheme="minorEastAsia"/>
-              <w:noProof/>
-              <w:lang w:eastAsia="es-ES"/>
-            </w:rPr>
-          </w:pPr>
-          <w:hyperlink w:anchor="_Toc3836867" w:history="1">
-            <w:r>
-              <w:rPr>
-                <w:rStyle w:val="Hipervnculo"/>
-                <w:noProof/>
-              </w:rPr>
-              <w:t>Conclusión</w:t>
-            </w:r>
-            <w:r>
-              <w:rPr>
-                <w:noProof/>
-                <w:webHidden/>
-              </w:rPr>
-              <w:tab/>
-            </w:r>
-            <w:r>
-              <w:rPr>
-                <w:noProof/>
-                <w:webHidden/>
-              </w:rPr>
-              <w:fldChar w:fldCharType="begin"/>
-            </w:r>
-            <w:r>
-              <w:rPr>
-                <w:noProof/>
-                <w:webHidden/>
-              </w:rPr>
-              <w:instrText xml:space="preserve"> PAGEREF _Toc3836867 \h </w:instrText>
-            </w:r>
-            <w:r>
-              <w:rPr>
-                <w:noProof/>
-                <w:webHidden/>
-              </w:rPr>
-            </w:r>
-            <w:r>
-              <w:rPr>
-                <w:noProof/>
-                <w:webHidden/>
-              </w:rPr>
-              <w:fldChar w:fldCharType="separate"/>
-            </w:r>
-            <w:r>
-              <w:rPr>
-                <w:noProof/>
-                <w:webHidden/>
-              </w:rPr>
-              <w:t>4</w:t>
+              <w:t>5</w:t>
             </w:r>
             <w:r>
               <w:rPr>
@@ -1152,12 +1422,12 @@
       <w:r>
         <w:br w:type="page"/>
       </w:r>
-      <w:bookmarkStart w:id="0" w:name="_Toc3836864"/>
+      <w:bookmarkStart w:id="1" w:name="_Toc3915129"/>
       <w:r>
         <w:lastRenderedPageBreak/>
         <w:t>Introducción</w:t>
       </w:r>
-      <w:bookmarkEnd w:id="0"/>
+      <w:bookmarkEnd w:id="1"/>
     </w:p>
     <w:p>
       <w:pPr>
@@ -1190,11 +1460,11 @@
       <w:pPr>
         <w:pStyle w:val="Ttulo1"/>
       </w:pPr>
-      <w:bookmarkStart w:id="1" w:name="_Toc3836865"/>
+      <w:bookmarkStart w:id="2" w:name="_Toc3915130"/>
       <w:r>
         <w:t>Descripción del código</w:t>
       </w:r>
-      <w:bookmarkEnd w:id="1"/>
+      <w:bookmarkEnd w:id="2"/>
     </w:p>
     <w:p>
       <w:pPr>
@@ -1301,6 +1571,16 @@
     </w:p>
     <w:p>
       <w:pPr>
+        <w:pStyle w:val="Ttulo2"/>
+      </w:pPr>
+      <w:bookmarkStart w:id="3" w:name="_Toc3915131"/>
+      <w:r>
+        <w:t>Round-Robin</w:t>
+      </w:r>
+      <w:bookmarkEnd w:id="3"/>
+    </w:p>
+    <w:p>
+      <w:pPr>
         <w:jc w:val="both"/>
       </w:pPr>
       <w:r>
@@ -1365,6 +1645,16 @@
     </w:p>
     <w:p>
       <w:pPr>
+        <w:pStyle w:val="Ttulo2"/>
+      </w:pPr>
+      <w:bookmarkStart w:id="4" w:name="_Toc3915132"/>
+      <w:r>
+        <w:t>Round-Robin y FIFO con prioridades</w:t>
+      </w:r>
+      <w:bookmarkEnd w:id="4"/>
+    </w:p>
+    <w:p>
+      <w:pPr>
         <w:jc w:val="both"/>
       </w:pPr>
       <w:r>
@@ -1389,6 +1679,22 @@
       </w:r>
     </w:p>
     <w:p>
+      <w:r>
+        <w:br w:type="page"/>
+      </w:r>
+    </w:p>
+    <w:p>
+      <w:pPr>
+        <w:pStyle w:val="Ttulo2"/>
+      </w:pPr>
+      <w:bookmarkStart w:id="5" w:name="_Toc3915133"/>
+      <w:r>
+        <w:lastRenderedPageBreak/>
+        <w:t>Round-Robin y FIFO con posibles cambios de contexto voluntarios</w:t>
+      </w:r>
+      <w:bookmarkEnd w:id="5"/>
+    </w:p>
+    <w:p>
       <w:pPr>
         <w:jc w:val="both"/>
       </w:pPr>
@@ -1477,7 +1783,6 @@
         <w:jc w:val="both"/>
       </w:pPr>
       <w:r>
-        <w:lastRenderedPageBreak/>
         <w:t>Cuando un hilo quiera cambiar el contexto, cambiará su estado a “Esperando”, se desencolará de la lista en la que este (alta o baja prioridad)</w:t>
       </w:r>
       <w:r>
@@ -1523,11 +1828,11 @@
       <w:pPr>
         <w:pStyle w:val="Ttulo1"/>
       </w:pPr>
-      <w:bookmarkStart w:id="2" w:name="_Toc3836866"/>
+      <w:bookmarkStart w:id="6" w:name="_Toc3915134"/>
       <w:r>
         <w:t>Batería de pruebas</w:t>
       </w:r>
-      <w:bookmarkEnd w:id="2"/>
+      <w:bookmarkEnd w:id="6"/>
     </w:p>
     <w:p>
       <w:pPr>
@@ -1606,7 +1911,22 @@
         <w:jc w:val="both"/>
       </w:pPr>
       <w:r>
-        <w:t>Round-Robin y FIFO con prioridades:</w:t>
+        <w:t xml:space="preserve">Round-Robin </w:t>
+      </w:r>
+      <w:r>
+        <w:t xml:space="preserve">para los hilos de prioridad baja </w:t>
+      </w:r>
+      <w:r>
+        <w:t xml:space="preserve">y FIFO </w:t>
+      </w:r>
+      <w:r>
+        <w:t>para los de alta</w:t>
+      </w:r>
+      <w:r>
+        <w:t>:</w:t>
+      </w:r>
+      <w:r>
+        <w:t xml:space="preserve"> </w:t>
       </w:r>
     </w:p>
     <w:p>
@@ -1619,10 +1939,7 @@
         <w:jc w:val="both"/>
       </w:pPr>
       <w:r>
-        <w:t>Round-Robin para los hilos de prioridad baja y FIFO para los de alta.</w:t>
-      </w:r>
-      <w:r>
-        <w:t xml:space="preserve"> </w:t>
+        <w:t>Si no hay de alta se ejecutan en Round-Robin.</w:t>
       </w:r>
     </w:p>
     <w:p>
@@ -1635,7 +1952,36 @@
         <w:jc w:val="both"/>
       </w:pPr>
       <w:r>
-        <w:t>Si no hay de alta se ejecutan en Round-Robin.</w:t>
+        <w:t>Cuando uno de alta llega</w:t>
+      </w:r>
+      <w:r>
+        <w:t>:</w:t>
+      </w:r>
+    </w:p>
+    <w:p>
+      <w:pPr>
+        <w:pStyle w:val="Prrafodelista"/>
+        <w:ind w:left="1440"/>
+        <w:jc w:val="both"/>
+      </w:pPr>
+      <w:r>
+        <w:t>E</w:t>
+      </w:r>
+      <w:r>
+        <w:t xml:space="preserve">xpulsa </w:t>
+      </w:r>
+      <w:r>
+        <w:t>al actual si es de menor prioridad (pasando al final de los listos de prioridad baja).</w:t>
+      </w:r>
+    </w:p>
+    <w:p>
+      <w:pPr>
+        <w:pStyle w:val="Prrafodelista"/>
+        <w:ind w:left="1440"/>
+        <w:jc w:val="both"/>
+      </w:pPr>
+      <w:r>
+        <w:t>Si el actual es de alta va al final de los listos de prioridad alta.</w:t>
       </w:r>
     </w:p>
     <w:p>
@@ -1648,36 +1994,23 @@
         <w:jc w:val="both"/>
       </w:pPr>
       <w:r>
-        <w:t>Cuando uno de alta llega</w:t>
+        <w:t>Los de prioridad alta deben ejecutarse de principio hasta el fin.</w:t>
+      </w:r>
+    </w:p>
+    <w:p>
+      <w:pPr>
+        <w:pStyle w:val="Prrafodelista"/>
+        <w:numPr>
+          <w:ilvl w:val="0"/>
+          <w:numId w:val="2"/>
+        </w:numPr>
+        <w:jc w:val="both"/>
+      </w:pPr>
+      <w:r>
+        <w:t>Round-Robin y FIFO con posibles cambios de contexto voluntarios</w:t>
       </w:r>
       <w:r>
         <w:t>:</w:t>
-      </w:r>
-    </w:p>
-    <w:p>
-      <w:pPr>
-        <w:pStyle w:val="Prrafodelista"/>
-        <w:ind w:left="1440"/>
-        <w:jc w:val="both"/>
-      </w:pPr>
-      <w:r>
-        <w:t>E</w:t>
-      </w:r>
-      <w:r>
-        <w:t xml:space="preserve">xpulsa </w:t>
-      </w:r>
-      <w:r>
-        <w:t>al actual si es de menor prioridad (pasando al final de los listos de prioridad baja).</w:t>
-      </w:r>
-    </w:p>
-    <w:p>
-      <w:pPr>
-        <w:pStyle w:val="Prrafodelista"/>
-        <w:ind w:left="1440"/>
-        <w:jc w:val="both"/>
-      </w:pPr>
-      <w:r>
-        <w:t>Si el actual es de alta va al final de los listos de prioridad alta.</w:t>
       </w:r>
     </w:p>
     <w:p>
@@ -1690,23 +2023,18 @@
         <w:jc w:val="both"/>
       </w:pPr>
       <w:r>
-        <w:t>Los de prioridad alta deben ejecutarse de principio hasta el fin.</w:t>
-      </w:r>
-    </w:p>
-    <w:p>
-      <w:pPr>
-        <w:pStyle w:val="Prrafodelista"/>
-        <w:numPr>
-          <w:ilvl w:val="0"/>
-          <w:numId w:val="2"/>
-        </w:numPr>
-        <w:jc w:val="both"/>
-      </w:pPr>
-      <w:r>
-        <w:t>Round-Robin y FIFO con posibles cambios de contexto voluntarios</w:t>
-      </w:r>
-      <w:r>
-        <w:t>:</w:t>
+        <w:t xml:space="preserve">Cuando un hilo ceda la CPU (con la llamada </w:t>
+      </w:r>
+      <w:proofErr w:type="spellStart"/>
+      <w:r>
+        <w:rPr>
+          <w:i/>
+        </w:rPr>
+        <w:t>read_disk</w:t>
+      </w:r>
+      <w:proofErr w:type="spellEnd"/>
+      <w:r>
+        <w:t>) es encolado a la lista de espera, si y solo si los datos no están en la cache de páginas.</w:t>
       </w:r>
     </w:p>
     <w:p>
@@ -1719,18 +2047,19 @@
         <w:jc w:val="both"/>
       </w:pPr>
       <w:r>
-        <w:t xml:space="preserve">Cuando un hilo ceda la CPU (con la llamada </w:t>
-      </w:r>
-      <w:proofErr w:type="spellStart"/>
-      <w:r>
-        <w:rPr>
-          <w:i/>
-        </w:rPr>
-        <w:t>read_disk</w:t>
-      </w:r>
-      <w:proofErr w:type="spellEnd"/>
-      <w:r>
-        <w:t>) es encolado a la lista de espera, si y solo si los datos no están en la cache de páginas.</w:t>
+        <w:t>Si</w:t>
+      </w:r>
+      <w:r>
+        <w:t>, en efecto,</w:t>
+      </w:r>
+      <w:r>
+        <w:t xml:space="preserve"> deja la CPU debe ejecutarse el siguiente en </w:t>
+      </w:r>
+      <w:r>
+        <w:t>la</w:t>
+      </w:r>
+      <w:r>
+        <w:t xml:space="preserve"> política.</w:t>
       </w:r>
     </w:p>
     <w:p>
@@ -1743,62 +2072,20 @@
         <w:jc w:val="both"/>
       </w:pPr>
       <w:r>
-        <w:t>Si</w:t>
-      </w:r>
-      <w:r>
-        <w:t>, en efecto,</w:t>
-      </w:r>
-      <w:r>
-        <w:t xml:space="preserve"> deja la CPU debe ejecutarse el siguiente en esta política.</w:t>
-      </w:r>
-    </w:p>
-    <w:p>
-      <w:pPr>
-        <w:pStyle w:val="Prrafodelista"/>
-        <w:numPr>
-          <w:ilvl w:val="1"/>
-          <w:numId w:val="2"/>
-        </w:numPr>
-        <w:jc w:val="both"/>
-      </w:pPr>
-      <w:r>
         <w:t>Cuando no haya hilos listos para ejecutar, pero si en espera, se ejecutará la función idle (que no hace computo alguno).</w:t>
       </w:r>
     </w:p>
     <w:p>
-      <w:pPr>
-        <w:pStyle w:val="Prrafodelista"/>
-        <w:numPr>
-          <w:ilvl w:val="2"/>
-          <w:numId w:val="2"/>
-        </w:numPr>
-        <w:jc w:val="both"/>
-      </w:pPr>
-      <w:r>
-        <w:t xml:space="preserve">A cada </w:t>
-      </w:r>
-      <w:proofErr w:type="spellStart"/>
-      <w:r>
-        <w:t>tick</w:t>
-      </w:r>
-      <w:proofErr w:type="spellEnd"/>
-      <w:r>
-        <w:t xml:space="preserve"> de reloj mientras se ejecute esta función se comprueba si hay algún </w:t>
-      </w:r>
-      <w:proofErr w:type="spellStart"/>
-      <w:r>
-        <w:t>thread</w:t>
-      </w:r>
-      <w:proofErr w:type="spellEnd"/>
-      <w:r>
-        <w:t xml:space="preserve"> listo.</w:t>
-      </w:r>
-    </w:p>
-    <w:p>
-      <w:pPr>
-        <w:jc w:val="both"/>
-      </w:pPr>
-      <w:r>
+      <w:r>
+        <w:br w:type="page"/>
+      </w:r>
+    </w:p>
+    <w:p>
+      <w:pPr>
+        <w:jc w:val="both"/>
+      </w:pPr>
+      <w:r>
+        <w:lastRenderedPageBreak/>
         <w:t>Mensaje</w:t>
       </w:r>
       <w:r>
@@ -2052,7 +2339,6 @@
         <w:jc w:val="both"/>
       </w:pPr>
       <w:r>
-        <w:lastRenderedPageBreak/>
         <w:t>*** THREAD &lt;finalizado&gt; FINISHED</w:t>
       </w:r>
     </w:p>
@@ -2085,13 +2371,72 @@
       <w:r>
         <w:t>*** FINISH</w:t>
       </w:r>
-    </w:p>
-    <w:p>
-      <w:pPr>
-        <w:jc w:val="both"/>
-      </w:pPr>
-      <w:r>
-        <w:t xml:space="preserve">En la siguiente tabla de pruebas utilizaremos los identificadores de requisitos y mensajes, por </w:t>
+      <w:r>
+        <w:t xml:space="preserve"> </w:t>
+      </w:r>
+    </w:p>
+    <w:p>
+      <w:pPr>
+        <w:jc w:val="both"/>
+      </w:pPr>
+      <w:r>
+        <w:t>Antes de comenzar con las pruebas es necesario comentar lo siguiente: dado que hay tres ficheros de código desarrollado (uno por cada apartado de la práctica) y el</w:t>
+      </w:r>
+      <w:r>
+        <w:rPr>
+          <w:i/>
+        </w:rPr>
+        <w:t xml:space="preserve"> </w:t>
+      </w:r>
+      <w:proofErr w:type="spellStart"/>
+      <w:r>
+        <w:rPr>
+          <w:i/>
+        </w:rPr>
+        <w:t>Makefile</w:t>
+      </w:r>
+      <w:proofErr w:type="spellEnd"/>
+      <w:r>
+        <w:rPr>
+          <w:i/>
+        </w:rPr>
+        <w:t xml:space="preserve"> </w:t>
+      </w:r>
+      <w:r>
+        <w:t xml:space="preserve">solo compila uno de estos, para hacer las pruebas o utilizar cualquier política hay que modificar el archivo </w:t>
+      </w:r>
+      <w:proofErr w:type="spellStart"/>
+      <w:r>
+        <w:rPr>
+          <w:i/>
+        </w:rPr>
+        <w:t>Makefile</w:t>
+      </w:r>
+      <w:proofErr w:type="spellEnd"/>
+      <w:r>
+        <w:t xml:space="preserve"> para que utilice un archivo u otro; por ejemplo, los requisitos del apartado 1 utilizan el fichero de código “</w:t>
+      </w:r>
+      <w:proofErr w:type="spellStart"/>
+      <w:r>
+        <w:t>RR.c</w:t>
+      </w:r>
+      <w:proofErr w:type="spellEnd"/>
+      <w:r>
+        <w:t>”.</w:t>
+      </w:r>
+    </w:p>
+    <w:p>
+      <w:pPr>
+        <w:jc w:val="both"/>
+      </w:pPr>
+      <w:r>
+        <w:t>En la siguiente tabla de pruebas utilizaremos los identificadores de requisitos y mensajes</w:t>
+      </w:r>
+      <w:r>
+        <w:t>;</w:t>
+      </w:r>
+      <w:r>
+        <w:t xml:space="preserve"> por </w:t>
       </w:r>
       <w:r>
         <w:t>ejemplo,</w:t>
@@ -2116,20 +2461,6 @@
       </w:r>
       <w:r>
         <w:t>.</w:t>
-      </w:r>
-    </w:p>
-    <w:p>
-      <w:pPr>
-        <w:jc w:val="both"/>
-      </w:pPr>
-      <w:r>
-        <w:t>*</w:t>
-      </w:r>
-      <w:r>
-        <w:t>FALTA</w:t>
-      </w:r>
-      <w:r>
-        <w:t>*</w:t>
       </w:r>
     </w:p>
     <w:tbl>
@@ -2143,8 +2474,8 @@
         <w:gridCol w:w="1418"/>
         <w:gridCol w:w="1559"/>
         <w:gridCol w:w="4394"/>
-        <w:gridCol w:w="1701"/>
-        <w:gridCol w:w="1701"/>
+        <w:gridCol w:w="1843"/>
+        <w:gridCol w:w="1559"/>
       </w:tblGrid>
       <w:tr>
         <w:trPr>
@@ -2197,7 +2528,7 @@
         </w:tc>
         <w:tc>
           <w:tcPr>
-            <w:tcW w:w="1701" w:type="dxa"/>
+            <w:tcW w:w="1843" w:type="dxa"/>
             <w:vAlign w:val="center"/>
           </w:tcPr>
           <w:p>
@@ -2212,7 +2543,7 @@
         </w:tc>
         <w:tc>
           <w:tcPr>
-            <w:tcW w:w="1701" w:type="dxa"/>
+            <w:tcW w:w="1559" w:type="dxa"/>
             <w:vAlign w:val="center"/>
           </w:tcPr>
           <w:p>
@@ -2277,13 +2608,70 @@
             </w:r>
             <w:proofErr w:type="spellEnd"/>
             <w:r>
-              <w:t xml:space="preserve"> que provocan las consumiciones de sus rodajas. El 2º hilo provoca R1b al no aparecer el M1 y el 1º acabará antes que una rodaja cualquiera llegue a 0, entonces tendremos el M2.</w:t>
+              <w:t xml:space="preserve"> que provocan las consumiciones de sus rodajas.</w:t>
+            </w:r>
+          </w:p>
+          <w:p>
+            <w:pPr>
+              <w:jc w:val="both"/>
+              <w:cnfStyle w:val="000000100000" w:firstRow="0" w:lastRow="0" w:firstColumn="0" w:lastColumn="0" w:oddVBand="0" w:evenVBand="0" w:oddHBand="1" w:evenHBand="0" w:firstRowFirstColumn="0" w:firstRowLastColumn="0" w:lastRowFirstColumn="0" w:lastRowLastColumn="0"/>
+            </w:pPr>
+            <w:r>
+              <w:t>El 2º hilo provoca R1b al no aparecer el M1</w:t>
+            </w:r>
+            <w:r>
+              <w:t xml:space="preserve"> (no cambia de contexto)</w:t>
+            </w:r>
+            <w:r>
+              <w:t xml:space="preserve"> </w:t>
+            </w:r>
+            <w:r>
+              <w:t>porque</w:t>
+            </w:r>
+            <w:r>
+              <w:t xml:space="preserve"> el 1º acabará antes</w:t>
+            </w:r>
+            <w:r>
+              <w:t>, cuando termine el 1º</w:t>
+            </w:r>
+            <w:r>
+              <w:t xml:space="preserve"> tendremos el M2.</w:t>
+            </w:r>
+          </w:p>
+          <w:p>
+            <w:pPr>
+              <w:jc w:val="both"/>
+              <w:cnfStyle w:val="000000100000" w:firstRow="0" w:lastRow="0" w:firstColumn="0" w:lastColumn="0" w:oddVBand="0" w:evenVBand="0" w:oddHBand="1" w:evenHBand="0" w:firstRowFirstColumn="0" w:firstRowLastColumn="0" w:lastRowFirstColumn="0" w:lastRowLastColumn="0"/>
+            </w:pPr>
+            <w:r>
+              <w:rPr>
+                <w:u w:val="single"/>
+              </w:rPr>
+              <w:t xml:space="preserve">Obviamos el hilo </w:t>
+            </w:r>
+            <w:proofErr w:type="spellStart"/>
+            <w:r>
+              <w:rPr>
+                <w:i/>
+                <w:u w:val="single"/>
+              </w:rPr>
+              <w:t>main</w:t>
+            </w:r>
+            <w:proofErr w:type="spellEnd"/>
+            <w:r>
+              <w:t xml:space="preserve"> que es el que crea a los demás</w:t>
+            </w:r>
+            <w:r>
+              <w:t xml:space="preserve"> porque termina muy pronto</w:t>
+            </w:r>
+            <w:r>
+              <w:t>.</w:t>
             </w:r>
           </w:p>
         </w:tc>
         <w:tc>
           <w:tcPr>
-            <w:tcW w:w="1701" w:type="dxa"/>
+            <w:tcW w:w="1843" w:type="dxa"/>
           </w:tcPr>
           <w:p>
             <w:pPr>
@@ -2294,13 +2682,25 @@
               <w:t>Mensajes de cambios de contexto entre ambos hilos</w:t>
             </w:r>
             <w:r>
-              <w:t>. Cuando el 2º acabe pasará la ejecución al 1º. Y cuando todos termines acabará.</w:t>
+              <w:t>. Cuando el 2º acabe pasará la ejecución al 1º. Y cuando todos termine</w:t>
+            </w:r>
+            <w:r>
+              <w:t>n</w:t>
+            </w:r>
+            <w:r>
+              <w:t xml:space="preserve"> acabará</w:t>
+            </w:r>
+            <w:r>
+              <w:t xml:space="preserve"> el programa</w:t>
+            </w:r>
+            <w:r>
+              <w:t>.</w:t>
             </w:r>
           </w:p>
         </w:tc>
         <w:tc>
           <w:tcPr>
-            <w:tcW w:w="1701" w:type="dxa"/>
+            <w:tcW w:w="1559" w:type="dxa"/>
           </w:tcPr>
           <w:p>
             <w:pPr>
@@ -2338,6 +2738,9 @@
               <w:jc w:val="both"/>
               <w:cnfStyle w:val="000000000000" w:firstRow="0" w:lastRow="0" w:firstColumn="0" w:lastColumn="0" w:oddVBand="0" w:evenVBand="0" w:oddHBand="0" w:evenHBand="0" w:firstRowFirstColumn="0" w:firstRowLastColumn="0" w:lastRowFirstColumn="0" w:lastRowLastColumn="0"/>
             </w:pPr>
+            <w:r>
+              <w:t xml:space="preserve">R2a, R2b, R2c, M3, </w:t>
+            </w:r>
           </w:p>
         </w:tc>
         <w:tc>
@@ -2349,28 +2752,71 @@
               <w:jc w:val="both"/>
               <w:cnfStyle w:val="000000000000" w:firstRow="0" w:lastRow="0" w:firstColumn="0" w:lastColumn="0" w:oddVBand="0" w:evenVBand="0" w:oddHBand="0" w:evenHBand="0" w:firstRowFirstColumn="0" w:firstRowLastColumn="0" w:lastRowFirstColumn="0" w:lastRowLastColumn="0"/>
             </w:pPr>
+            <w:r>
+              <w:t xml:space="preserve">4 hilos, el 1º será de prioridad baja (el </w:t>
+            </w:r>
+            <w:proofErr w:type="spellStart"/>
+            <w:r>
+              <w:rPr>
+                <w:i/>
+              </w:rPr>
+              <w:t>main</w:t>
+            </w:r>
+            <w:proofErr w:type="spellEnd"/>
+            <w:r>
+              <w:t xml:space="preserve"> que crea los demás), el 2º y el 3º también; cuando llegue el 4º de alta prioridad expulsará al 1º, probando la primera parte de R2b, con el mensaje M3; entonces el 4º acabará sin cambiar el contexto, R2c.</w:t>
+            </w:r>
+          </w:p>
+          <w:p>
+            <w:pPr>
+              <w:jc w:val="both"/>
+              <w:cnfStyle w:val="000000000000" w:firstRow="0" w:lastRow="0" w:firstColumn="0" w:lastColumn="0" w:oddVBand="0" w:evenVBand="0" w:oddHBand="0" w:evenHBand="0" w:firstRowFirstColumn="0" w:firstRowLastColumn="0" w:lastRowFirstColumn="0" w:lastRowLastColumn="0"/>
+            </w:pPr>
+            <w:r>
+              <w:t>Finalmente,</w:t>
+            </w:r>
+            <w:r>
+              <w:t xml:space="preserve"> los que quedan tendrán Round-Robin, R2a.</w:t>
+            </w:r>
           </w:p>
         </w:tc>
         <w:tc>
           <w:tcPr>
-            <w:tcW w:w="1701" w:type="dxa"/>
+            <w:tcW w:w="1843" w:type="dxa"/>
           </w:tcPr>
           <w:p>
             <w:pPr>
               <w:jc w:val="both"/>
               <w:cnfStyle w:val="000000000000" w:firstRow="0" w:lastRow="0" w:firstColumn="0" w:lastColumn="0" w:oddVBand="0" w:evenVBand="0" w:oddHBand="0" w:evenHBand="0" w:firstRowFirstColumn="0" w:firstRowLastColumn="0" w:lastRowFirstColumn="0" w:lastRowLastColumn="0"/>
             </w:pPr>
+            <w:r>
+              <w:t>Expulsión del 0 (</w:t>
+            </w:r>
+            <w:proofErr w:type="spellStart"/>
+            <w:r>
+              <w:rPr>
+                <w:i/>
+              </w:rPr>
+              <w:t>main</w:t>
+            </w:r>
+            <w:proofErr w:type="spellEnd"/>
+            <w:r>
+              <w:t>) por el 4º, cuando termine habrá Round-Robin con los restantes y fin del programa.</w:t>
+            </w:r>
           </w:p>
         </w:tc>
         <w:tc>
           <w:tcPr>
-            <w:tcW w:w="1701" w:type="dxa"/>
+            <w:tcW w:w="1559" w:type="dxa"/>
           </w:tcPr>
           <w:p>
             <w:pPr>
               <w:jc w:val="both"/>
               <w:cnfStyle w:val="000000000000" w:firstRow="0" w:lastRow="0" w:firstColumn="0" w:lastColumn="0" w:oddVBand="0" w:evenVBand="0" w:oddHBand="0" w:evenHBand="0" w:firstRowFirstColumn="0" w:firstRowLastColumn="0" w:lastRowFirstColumn="0" w:lastRowLastColumn="0"/>
             </w:pPr>
+            <w:r>
+              <w:t>Los esperados</w:t>
+            </w:r>
           </w:p>
         </w:tc>
       </w:tr>
@@ -2388,6 +2834,10 @@
             <w:pPr>
               <w:jc w:val="center"/>
             </w:pPr>
+            <w:r>
+              <w:lastRenderedPageBreak/>
+              <w:t>P3</w:t>
+            </w:r>
           </w:p>
         </w:tc>
         <w:tc>
@@ -2399,6 +2849,9 @@
               <w:jc w:val="both"/>
               <w:cnfStyle w:val="000000100000" w:firstRow="0" w:lastRow="0" w:firstColumn="0" w:lastColumn="0" w:oddVBand="0" w:evenVBand="0" w:oddHBand="1" w:evenHBand="0" w:firstRowFirstColumn="0" w:firstRowLastColumn="0" w:lastRowFirstColumn="0" w:lastRowLastColumn="0"/>
             </w:pPr>
+            <w:r>
+              <w:t>R2b</w:t>
+            </w:r>
           </w:p>
         </w:tc>
         <w:tc>
@@ -2410,28 +2863,43 @@
               <w:jc w:val="both"/>
               <w:cnfStyle w:val="000000100000" w:firstRow="0" w:lastRow="0" w:firstColumn="0" w:lastColumn="0" w:oddVBand="0" w:evenVBand="0" w:oddHBand="1" w:evenHBand="0" w:firstRowFirstColumn="0" w:firstRowLastColumn="0" w:lastRowFirstColumn="0" w:lastRowLastColumn="0"/>
             </w:pPr>
+            <w:r>
+              <w:t>2 hilos de alta prioridad, el 1º crea al 2º, que quedar</w:t>
+            </w:r>
+            <w:r>
+              <w:t>á</w:t>
+            </w:r>
+            <w:r>
+              <w:t xml:space="preserve"> después de él en la cola de ejecución de alta prioridad.</w:t>
+            </w:r>
           </w:p>
         </w:tc>
         <w:tc>
           <w:tcPr>
-            <w:tcW w:w="1701" w:type="dxa"/>
+            <w:tcW w:w="1843" w:type="dxa"/>
           </w:tcPr>
           <w:p>
             <w:pPr>
               <w:jc w:val="both"/>
               <w:cnfStyle w:val="000000100000" w:firstRow="0" w:lastRow="0" w:firstColumn="0" w:lastColumn="0" w:oddVBand="0" w:evenVBand="0" w:oddHBand="1" w:evenHBand="0" w:firstRowFirstColumn="0" w:firstRowLastColumn="0" w:lastRowFirstColumn="0" w:lastRowLastColumn="0"/>
             </w:pPr>
+            <w:r>
+              <w:t>El 1º terminará su ejecución y le seguirá el 2º.</w:t>
+            </w:r>
           </w:p>
         </w:tc>
         <w:tc>
           <w:tcPr>
-            <w:tcW w:w="1701" w:type="dxa"/>
+            <w:tcW w:w="1559" w:type="dxa"/>
           </w:tcPr>
           <w:p>
             <w:pPr>
               <w:jc w:val="both"/>
               <w:cnfStyle w:val="000000100000" w:firstRow="0" w:lastRow="0" w:firstColumn="0" w:lastColumn="0" w:oddVBand="0" w:evenVBand="0" w:oddHBand="1" w:evenHBand="0" w:firstRowFirstColumn="0" w:firstRowLastColumn="0" w:lastRowFirstColumn="0" w:lastRowLastColumn="0"/>
             </w:pPr>
+            <w:r>
+              <w:t>Los esperados</w:t>
+            </w:r>
           </w:p>
         </w:tc>
       </w:tr>
@@ -2446,6 +2914,9 @@
             <w:pPr>
               <w:jc w:val="center"/>
             </w:pPr>
+            <w:r>
+              <w:t>P4</w:t>
+            </w:r>
           </w:p>
         </w:tc>
         <w:tc>
@@ -2457,6 +2928,9 @@
               <w:jc w:val="both"/>
               <w:cnfStyle w:val="000000000000" w:firstRow="0" w:lastRow="0" w:firstColumn="0" w:lastColumn="0" w:oddVBand="0" w:evenVBand="0" w:oddHBand="0" w:evenHBand="0" w:firstRowFirstColumn="0" w:firstRowLastColumn="0" w:lastRowFirstColumn="0" w:lastRowLastColumn="0"/>
             </w:pPr>
+            <w:r>
+              <w:t>R3a, R3b, M5</w:t>
+            </w:r>
           </w:p>
         </w:tc>
         <w:tc>
@@ -2468,28 +2942,81 @@
               <w:jc w:val="both"/>
               <w:cnfStyle w:val="000000000000" w:firstRow="0" w:lastRow="0" w:firstColumn="0" w:lastColumn="0" w:oddVBand="0" w:evenVBand="0" w:oddHBand="0" w:evenHBand="0" w:firstRowFirstColumn="0" w:firstRowLastColumn="0" w:lastRowFirstColumn="0" w:lastRowLastColumn="0"/>
             </w:pPr>
+            <w:r>
+              <w:t xml:space="preserve">3 hilos, el 1º es de alta prioridad y hace la llamada </w:t>
+            </w:r>
+            <w:proofErr w:type="spellStart"/>
+            <w:r>
+              <w:rPr>
+                <w:i/>
+              </w:rPr>
+              <w:t>read_disk</w:t>
+            </w:r>
+            <w:proofErr w:type="spellEnd"/>
+            <w:r>
+              <w:t xml:space="preserve"> al principio de su ejecución (R3a y M4), el 2º y 3º de baja prioridad.</w:t>
+            </w:r>
+          </w:p>
+          <w:p>
+            <w:pPr>
+              <w:jc w:val="both"/>
+              <w:cnfStyle w:val="000000000000" w:firstRow="0" w:lastRow="0" w:firstColumn="0" w:lastColumn="0" w:oddVBand="0" w:evenVBand="0" w:oddHBand="0" w:evenHBand="0" w:firstRowFirstColumn="0" w:firstRowLastColumn="0" w:lastRowFirstColumn="0" w:lastRowLastColumn="0"/>
+            </w:pPr>
+            <w:r>
+              <w:t>Cuando el 1º espere por la llamada empezarán a ejecutarse en Round-Robin los otros dos, en el momento en que estén los datos disponibles, saltará el mensaje M5 y continuará porque es de prioridad alta, después terminaran los restantes.</w:t>
+            </w:r>
+          </w:p>
+          <w:p>
+            <w:pPr>
+              <w:jc w:val="both"/>
+              <w:cnfStyle w:val="000000000000" w:firstRow="0" w:lastRow="0" w:firstColumn="0" w:lastColumn="0" w:oddVBand="0" w:evenVBand="0" w:oddHBand="0" w:evenHBand="0" w:firstRowFirstColumn="0" w:firstRowLastColumn="0" w:lastRowFirstColumn="0" w:lastRowLastColumn="0"/>
+            </w:pPr>
+            <w:r>
+              <w:rPr>
+                <w:u w:val="single"/>
+              </w:rPr>
+              <w:t xml:space="preserve">Obviamos el hilo </w:t>
+            </w:r>
+            <w:proofErr w:type="spellStart"/>
+            <w:r>
+              <w:rPr>
+                <w:i/>
+                <w:u w:val="single"/>
+              </w:rPr>
+              <w:t>main</w:t>
+            </w:r>
+            <w:proofErr w:type="spellEnd"/>
+            <w:r>
+              <w:t xml:space="preserve"> que es el que crea a los demás porque termina muy pronto.</w:t>
+            </w:r>
           </w:p>
         </w:tc>
         <w:tc>
           <w:tcPr>
-            <w:tcW w:w="1701" w:type="dxa"/>
+            <w:tcW w:w="1843" w:type="dxa"/>
           </w:tcPr>
           <w:p>
             <w:pPr>
               <w:jc w:val="both"/>
               <w:cnfStyle w:val="000000000000" w:firstRow="0" w:lastRow="0" w:firstColumn="0" w:lastColumn="0" w:oddVBand="0" w:evenVBand="0" w:oddHBand="0" w:evenHBand="0" w:firstRowFirstColumn="0" w:firstRowLastColumn="0" w:lastRowFirstColumn="0" w:lastRowLastColumn="0"/>
             </w:pPr>
+            <w:r>
+              <w:t>El 1º espera por los datos y se bloquea dando paso al Round-Robin de los otros, cuando estén los datos expulsará al que esté, termina y luego acaban los demás.</w:t>
+            </w:r>
           </w:p>
         </w:tc>
         <w:tc>
           <w:tcPr>
-            <w:tcW w:w="1701" w:type="dxa"/>
+            <w:tcW w:w="1559" w:type="dxa"/>
           </w:tcPr>
           <w:p>
             <w:pPr>
               <w:jc w:val="both"/>
               <w:cnfStyle w:val="000000000000" w:firstRow="0" w:lastRow="0" w:firstColumn="0" w:lastColumn="0" w:oddVBand="0" w:evenVBand="0" w:oddHBand="0" w:evenHBand="0" w:firstRowFirstColumn="0" w:firstRowLastColumn="0" w:lastRowFirstColumn="0" w:lastRowLastColumn="0"/>
             </w:pPr>
+            <w:r>
+              <w:t>Los esperados</w:t>
+            </w:r>
           </w:p>
         </w:tc>
       </w:tr>
@@ -2507,6 +3034,9 @@
             <w:pPr>
               <w:jc w:val="center"/>
             </w:pPr>
+            <w:r>
+              <w:t>P5</w:t>
+            </w:r>
           </w:p>
         </w:tc>
         <w:tc>
@@ -2518,6 +3048,9 @@
               <w:jc w:val="both"/>
               <w:cnfStyle w:val="000000100000" w:firstRow="0" w:lastRow="0" w:firstColumn="0" w:lastColumn="0" w:oddVBand="0" w:evenVBand="0" w:oddHBand="1" w:evenHBand="0" w:firstRowFirstColumn="0" w:firstRowLastColumn="0" w:lastRowFirstColumn="0" w:lastRowLastColumn="0"/>
             </w:pPr>
+            <w:r>
+              <w:t>R3a</w:t>
+            </w:r>
           </w:p>
         </w:tc>
         <w:tc>
@@ -2529,28 +3062,51 @@
               <w:jc w:val="both"/>
               <w:cnfStyle w:val="000000100000" w:firstRow="0" w:lastRow="0" w:firstColumn="0" w:lastColumn="0" w:oddVBand="0" w:evenVBand="0" w:oddHBand="1" w:evenHBand="0" w:firstRowFirstColumn="0" w:firstRowLastColumn="0" w:lastRowFirstColumn="0" w:lastRowLastColumn="0"/>
             </w:pPr>
+            <w:r>
+              <w:t>Dado que el requisito R3a indica que hay que pasar a la lista de espera solo si los datos no están disponibles, y la simulación de la práctica no permite probar esto de una forma sencilla (porque depende de un numero aleatorio) hemos decidido cambiar la función (solo para esta prueba) que verifica el estado de los datos para provocar que no pase a la lista de espera y probar el buen comportamiento.</w:t>
+            </w:r>
           </w:p>
         </w:tc>
         <w:tc>
           <w:tcPr>
-            <w:tcW w:w="1701" w:type="dxa"/>
+            <w:tcW w:w="1843" w:type="dxa"/>
           </w:tcPr>
           <w:p>
             <w:pPr>
               <w:jc w:val="both"/>
               <w:cnfStyle w:val="000000100000" w:firstRow="0" w:lastRow="0" w:firstColumn="0" w:lastColumn="0" w:oddVBand="0" w:evenVBand="0" w:oddHBand="1" w:evenHBand="0" w:firstRowFirstColumn="0" w:firstRowLastColumn="0" w:lastRowFirstColumn="0" w:lastRowLastColumn="0"/>
             </w:pPr>
+            <w:r>
+              <w:t xml:space="preserve">El hilo hace la llamada </w:t>
+            </w:r>
+            <w:proofErr w:type="spellStart"/>
+            <w:r>
+              <w:rPr>
+                <w:i/>
+              </w:rPr>
+              <w:t>read_disk</w:t>
+            </w:r>
+            <w:proofErr w:type="spellEnd"/>
+            <w:r>
+              <w:t xml:space="preserve"> y </w:t>
+            </w:r>
+            <w:r>
+              <w:t>no espera porque los datos están disponibles.</w:t>
+            </w:r>
           </w:p>
         </w:tc>
         <w:tc>
           <w:tcPr>
-            <w:tcW w:w="1701" w:type="dxa"/>
+            <w:tcW w:w="1559" w:type="dxa"/>
           </w:tcPr>
           <w:p>
             <w:pPr>
               <w:jc w:val="both"/>
               <w:cnfStyle w:val="000000100000" w:firstRow="0" w:lastRow="0" w:firstColumn="0" w:lastColumn="0" w:oddVBand="0" w:evenVBand="0" w:oddHBand="1" w:evenHBand="0" w:firstRowFirstColumn="0" w:firstRowLastColumn="0" w:lastRowFirstColumn="0" w:lastRowLastColumn="0"/>
             </w:pPr>
+            <w:r>
+              <w:t>Los esperados</w:t>
+            </w:r>
           </w:p>
         </w:tc>
       </w:tr>
@@ -2565,6 +3121,9 @@
             <w:pPr>
               <w:jc w:val="center"/>
             </w:pPr>
+            <w:r>
+              <w:t>P6</w:t>
+            </w:r>
           </w:p>
         </w:tc>
         <w:tc>
@@ -2576,6 +3135,9 @@
               <w:jc w:val="both"/>
               <w:cnfStyle w:val="000000000000" w:firstRow="0" w:lastRow="0" w:firstColumn="0" w:lastColumn="0" w:oddVBand="0" w:evenVBand="0" w:oddHBand="0" w:evenHBand="0" w:firstRowFirstColumn="0" w:firstRowLastColumn="0" w:lastRowFirstColumn="0" w:lastRowLastColumn="0"/>
             </w:pPr>
+            <w:r>
+              <w:t>R3c y M6</w:t>
+            </w:r>
           </w:p>
         </w:tc>
         <w:tc>
@@ -2587,45 +3149,55 @@
               <w:jc w:val="both"/>
               <w:cnfStyle w:val="000000000000" w:firstRow="0" w:lastRow="0" w:firstColumn="0" w:lastColumn="0" w:oddVBand="0" w:evenVBand="0" w:oddHBand="0" w:evenHBand="0" w:firstRowFirstColumn="0" w:firstRowLastColumn="0" w:lastRowFirstColumn="0" w:lastRowLastColumn="0"/>
             </w:pPr>
+            <w:r>
+              <w:t xml:space="preserve">1 hilo de alta prioridad que hace la llamada </w:t>
+            </w:r>
+            <w:proofErr w:type="spellStart"/>
+            <w:r>
+              <w:rPr>
+                <w:i/>
+              </w:rPr>
+              <w:t>read_disk</w:t>
+            </w:r>
+            <w:proofErr w:type="spellEnd"/>
+            <w:r>
+              <w:t xml:space="preserve"> y</w:t>
+            </w:r>
+            <w:r>
+              <w:t xml:space="preserve"> pasa a ejecutarse la función </w:t>
+            </w:r>
+            <w:r>
+              <w:rPr>
+                <w:i/>
+              </w:rPr>
+              <w:t>idle</w:t>
+            </w:r>
+            <w:r>
+              <w:t>; cuando estén disponibles los datos se para la función idle (M6), continuará el hilo y finaliza el programa.</w:t>
+            </w:r>
           </w:p>
         </w:tc>
         <w:tc>
           <w:tcPr>
-            <w:tcW w:w="1701" w:type="dxa"/>
+            <w:tcW w:w="1843" w:type="dxa"/>
           </w:tcPr>
           <w:p>
             <w:pPr>
               <w:jc w:val="both"/>
               <w:cnfStyle w:val="000000000000" w:firstRow="0" w:lastRow="0" w:firstColumn="0" w:lastColumn="0" w:oddVBand="0" w:evenVBand="0" w:oddHBand="0" w:evenHBand="0" w:firstRowFirstColumn="0" w:firstRowLastColumn="0" w:lastRowFirstColumn="0" w:lastRowLastColumn="0"/>
             </w:pPr>
-          </w:p>
-        </w:tc>
-        <w:tc>
-          <w:tcPr>
-            <w:tcW w:w="1701" w:type="dxa"/>
-          </w:tcPr>
-          <w:p>
-            <w:pPr>
-              <w:jc w:val="both"/>
-              <w:cnfStyle w:val="000000000000" w:firstRow="0" w:lastRow="0" w:firstColumn="0" w:lastColumn="0" w:oddVBand="0" w:evenVBand="0" w:oddHBand="0" w:evenHBand="0" w:firstRowFirstColumn="0" w:firstRowLastColumn="0" w:lastRowFirstColumn="0" w:lastRowLastColumn="0"/>
-            </w:pPr>
-          </w:p>
-        </w:tc>
-      </w:tr>
-      <w:tr>
-        <w:trPr>
-          <w:cnfStyle w:val="000000100000" w:firstRow="0" w:lastRow="0" w:firstColumn="0" w:lastColumn="0" w:oddVBand="0" w:evenVBand="0" w:oddHBand="1" w:evenHBand="0" w:firstRowFirstColumn="0" w:firstRowLastColumn="0" w:lastRowFirstColumn="0" w:lastRowLastColumn="0"/>
-        </w:trPr>
-        <w:tc>
-          <w:tcPr>
-            <w:cnfStyle w:val="001000000000" w:firstRow="0" w:lastRow="0" w:firstColumn="1" w:lastColumn="0" w:oddVBand="0" w:evenVBand="0" w:oddHBand="0" w:evenHBand="0" w:firstRowFirstColumn="0" w:firstRowLastColumn="0" w:lastRowFirstColumn="0" w:lastRowLastColumn="0"/>
-            <w:tcW w:w="1418" w:type="dxa"/>
-            <w:vAlign w:val="center"/>
-          </w:tcPr>
-          <w:p>
-            <w:pPr>
-              <w:jc w:val="center"/>
-            </w:pPr>
+            <w:r>
+              <w:t xml:space="preserve">El hilo hace la espera voluntaria, se ejecuta la función </w:t>
+            </w:r>
+            <w:r>
+              <w:rPr>
+                <w:i/>
+              </w:rPr>
+              <w:t>idle</w:t>
+            </w:r>
+            <w:r>
+              <w:t xml:space="preserve"> y cuando estén los datos termina.</w:t>
+            </w:r>
           </w:p>
         </w:tc>
         <w:tc>
@@ -2635,41 +3207,11 @@
           <w:p>
             <w:pPr>
               <w:jc w:val="both"/>
-              <w:cnfStyle w:val="000000100000" w:firstRow="0" w:lastRow="0" w:firstColumn="0" w:lastColumn="0" w:oddVBand="0" w:evenVBand="0" w:oddHBand="1" w:evenHBand="0" w:firstRowFirstColumn="0" w:firstRowLastColumn="0" w:lastRowFirstColumn="0" w:lastRowLastColumn="0"/>
+              <w:cnfStyle w:val="000000000000" w:firstRow="0" w:lastRow="0" w:firstColumn="0" w:lastColumn="0" w:oddVBand="0" w:evenVBand="0" w:oddHBand="0" w:evenHBand="0" w:firstRowFirstColumn="0" w:firstRowLastColumn="0" w:lastRowFirstColumn="0" w:lastRowLastColumn="0"/>
             </w:pPr>
-          </w:p>
-        </w:tc>
-        <w:tc>
-          <w:tcPr>
-            <w:tcW w:w="4394" w:type="dxa"/>
-          </w:tcPr>
-          <w:p>
-            <w:pPr>
-              <w:jc w:val="both"/>
-              <w:cnfStyle w:val="000000100000" w:firstRow="0" w:lastRow="0" w:firstColumn="0" w:lastColumn="0" w:oddVBand="0" w:evenVBand="0" w:oddHBand="1" w:evenHBand="0" w:firstRowFirstColumn="0" w:firstRowLastColumn="0" w:lastRowFirstColumn="0" w:lastRowLastColumn="0"/>
-            </w:pPr>
-          </w:p>
-        </w:tc>
-        <w:tc>
-          <w:tcPr>
-            <w:tcW w:w="1701" w:type="dxa"/>
-          </w:tcPr>
-          <w:p>
-            <w:pPr>
-              <w:jc w:val="both"/>
-              <w:cnfStyle w:val="000000100000" w:firstRow="0" w:lastRow="0" w:firstColumn="0" w:lastColumn="0" w:oddVBand="0" w:evenVBand="0" w:oddHBand="1" w:evenHBand="0" w:firstRowFirstColumn="0" w:firstRowLastColumn="0" w:lastRowFirstColumn="0" w:lastRowLastColumn="0"/>
-            </w:pPr>
-          </w:p>
-        </w:tc>
-        <w:tc>
-          <w:tcPr>
-            <w:tcW w:w="1701" w:type="dxa"/>
-          </w:tcPr>
-          <w:p>
-            <w:pPr>
-              <w:jc w:val="both"/>
-              <w:cnfStyle w:val="000000100000" w:firstRow="0" w:lastRow="0" w:firstColumn="0" w:lastColumn="0" w:oddVBand="0" w:evenVBand="0" w:oddHBand="1" w:evenHBand="0" w:firstRowFirstColumn="0" w:firstRowLastColumn="0" w:lastRowFirstColumn="0" w:lastRowLastColumn="0"/>
-            </w:pPr>
+            <w:r>
+              <w:t>Los esperados</w:t>
+            </w:r>
           </w:p>
         </w:tc>
       </w:tr>
@@ -2683,26 +3225,18 @@
       <w:pPr>
         <w:pStyle w:val="Ttulo1"/>
       </w:pPr>
-      <w:bookmarkStart w:id="3" w:name="_Toc3836867"/>
+      <w:bookmarkStart w:id="7" w:name="_Toc3915135"/>
       <w:r>
         <w:t>Conclusión</w:t>
       </w:r>
-      <w:bookmarkEnd w:id="3"/>
-    </w:p>
-    <w:p>
-      <w:pPr>
-        <w:jc w:val="both"/>
-      </w:pPr>
-      <w:r>
-        <w:t xml:space="preserve">A la hora de desarrollar la práctica hemos encontrado problemas para entender el código inicialmente. En ocasiones los estudiantes se encuentran con muchas líneas de código que no saben realmente cual es su cometido o funcionalidad. Tuvimos que dedicar un gran esfuerzo inicial para poder conseguirlo. Sin embargo, una vez entendido el funcionamiento básico del primer apartado de </w:t>
-      </w:r>
-      <w:proofErr w:type="gramStart"/>
-      <w:r>
-        <w:t>Round</w:t>
-      </w:r>
-      <w:proofErr w:type="gramEnd"/>
-      <w:r>
-        <w:t>-Robin, entendimos perfectamente qué había que hacer en los siguientes apartados y cómo había que hacerlo. Quitando esto, la parte más problemática fue identificar los diferentes casos de interacción entre hilos que podían darse. Esto es, manejar los estados y sus prioridades.</w:t>
+      <w:bookmarkEnd w:id="7"/>
+    </w:p>
+    <w:p>
+      <w:pPr>
+        <w:jc w:val="both"/>
+      </w:pPr>
+      <w:r>
+        <w:t>A la hora de desarrollar la práctica hemos encontrado problemas para entender el código inicialmente. En ocasiones los estudiantes se encuentran con muchas líneas de código que no saben realmente cual es su cometido o funcionalidad. Tuvimos que dedicar un gran esfuerzo inicial para poder conseguirlo. Sin embargo, una vez entendido el funcionamiento básico del primer apartado de Round-Robin, entendimos perfectamente qué había que hacer en los siguientes apartados y cómo había que hacerlo. Quitando esto, la parte más problemática fue identificar los diferentes casos de interacción entre hilos que podían darse. Esto es, manejar los estados y sus prioridades.</w:t>
       </w:r>
     </w:p>
     <w:p>
@@ -2712,8 +3246,6 @@
       <w:r>
         <w:t>Como aspecto positivo recalcar que nos ha servido para entender como funcionaría un planificador de más bajo nivel y pienso que hemos adquirido los conocimientos suficientes para poder implementar (en este contexto simplificado y quizás en otros más complejos…) otras muchas más políticas de planificación.</w:t>
       </w:r>
-      <w:bookmarkStart w:id="4" w:name="_GoBack"/>
-      <w:bookmarkEnd w:id="4"/>
     </w:p>
     <w:sectPr>
       <w:footerReference w:type="default" r:id="rId10"/>
@@ -3691,6 +4223,28 @@
       <w:color w:val="2F5496" w:themeColor="accent1" w:themeShade="BF"/>
       <w:sz w:val="32"/>
       <w:szCs w:val="32"/>
+    </w:rPr>
+  </w:style>
+  <w:style w:type="paragraph" w:styleId="Ttulo2">
+    <w:name w:val="heading 2"/>
+    <w:basedOn w:val="Normal"/>
+    <w:next w:val="Normal"/>
+    <w:link w:val="Ttulo2Car"/>
+    <w:uiPriority w:val="9"/>
+    <w:unhideWhenUsed/>
+    <w:qFormat/>
+    <w:rsid w:val="00F3671D"/>
+    <w:pPr>
+      <w:keepNext/>
+      <w:keepLines/>
+      <w:spacing w:before="40" w:after="0"/>
+      <w:outlineLvl w:val="1"/>
+    </w:pPr>
+    <w:rPr>
+      <w:rFonts w:asciiTheme="majorHAnsi" w:eastAsiaTheme="majorEastAsia" w:hAnsiTheme="majorHAnsi" w:cstheme="majorBidi"/>
+      <w:color w:val="2F5496" w:themeColor="accent1" w:themeShade="BF"/>
+      <w:sz w:val="26"/>
+      <w:szCs w:val="26"/>
     </w:rPr>
   </w:style>
   <w:style w:type="character" w:default="1" w:styleId="Fuentedeprrafopredeter">
@@ -4202,6 +4756,32 @@
       </w:tcPr>
     </w:tblStylePr>
   </w:style>
+  <w:style w:type="character" w:customStyle="1" w:styleId="Ttulo2Car">
+    <w:name w:val="Título 2 Car"/>
+    <w:basedOn w:val="Fuentedeprrafopredeter"/>
+    <w:link w:val="Ttulo2"/>
+    <w:uiPriority w:val="9"/>
+    <w:rsid w:val="00F3671D"/>
+    <w:rPr>
+      <w:rFonts w:asciiTheme="majorHAnsi" w:eastAsiaTheme="majorEastAsia" w:hAnsiTheme="majorHAnsi" w:cstheme="majorBidi"/>
+      <w:color w:val="2F5496" w:themeColor="accent1" w:themeShade="BF"/>
+      <w:sz w:val="26"/>
+      <w:szCs w:val="26"/>
+    </w:rPr>
+  </w:style>
+  <w:style w:type="paragraph" w:styleId="TDC2">
+    <w:name w:val="toc 2"/>
+    <w:basedOn w:val="Normal"/>
+    <w:next w:val="Normal"/>
+    <w:autoRedefine/>
+    <w:uiPriority w:val="39"/>
+    <w:unhideWhenUsed/>
+    <w:rsid w:val="00F3671D"/>
+    <w:pPr>
+      <w:spacing w:after="100"/>
+      <w:ind w:left="220"/>
+    </w:pPr>
+  </w:style>
 </w:styles>
 </file>
 
@@ -4471,7 +5051,7 @@
 </file>
 
 <file path=customXml/itemProps1.xml><?xml version="1.0" encoding="utf-8"?>
-<ds:datastoreItem xmlns:ds="http://schemas.openxmlformats.org/officeDocument/2006/customXml" ds:itemID="{4F670795-3939-45B2-9FAD-EF84099993EA}">
+<ds:datastoreItem xmlns:ds="http://schemas.openxmlformats.org/officeDocument/2006/customXml" ds:itemID="{B18BFB6D-DF61-44AD-82DC-CC71F9441CB4}">
   <ds:schemaRefs>
     <ds:schemaRef ds:uri="http://schemas.openxmlformats.org/officeDocument/2006/bibliography"/>
   </ds:schemaRefs>

</xml_diff>